<commit_message>
favs now has collaspe view
</commit_message>
<xml_diff>
--- a/instructions/Missing Functionality.docx
+++ b/instructions/Missing Functionality.docx
@@ -60,25 +60,27 @@
           <w:numId w:val="1"/>
         </w:numPr>
         <w:rPr>
-          <w:lang w:val="en-US"/>
-        </w:rPr>
-      </w:pPr>
-      <w:r>
-        <w:rPr>
-          <w:lang w:val="en-US"/>
-        </w:rPr>
-        <w:t>[6]</w:t>
-      </w:r>
-      <w:r>
-        <w:rPr>
-          <w:lang w:val="en-US"/>
-        </w:rPr>
-        <w:t xml:space="preserve"> </w:t>
-      </w:r>
-      <w:r>
+          <w:strike/>
+          <w:lang w:val="en-US"/>
+        </w:rPr>
+      </w:pPr>
+      <w:r>
+        <w:rPr>
+          <w:strike/>
+          <w:lang w:val="en-US"/>
+        </w:rPr>
+        <w:t xml:space="preserve">[6] </w:t>
+      </w:r>
+      <w:r>
+        <w:rPr>
+          <w:strike/>
+        </w:rPr>
         <w:t xml:space="preserve">header should have a logo, </w:t>
       </w:r>
       <w:r>
+        <w:rPr>
+          <w:strike/>
+        </w:rPr>
         <w:t>logo should return to the Home View</w:t>
       </w:r>
     </w:p>

</xml_diff>

<commit_message>
couple of them being checked off woo
</commit_message>
<xml_diff>
--- a/instructions/Missing Functionality.docx
+++ b/instructions/Missing Functionality.docx
@@ -15,11 +15,13 @@
           <w:numId w:val="1"/>
         </w:numPr>
         <w:rPr>
-          <w:lang w:val="en-US"/>
-        </w:rPr>
-      </w:pPr>
-      <w:r>
-        <w:rPr>
+          <w:strike/>
+          <w:lang w:val="en-US"/>
+        </w:rPr>
+      </w:pPr>
+      <w:r>
+        <w:rPr>
+          <w:strike/>
           <w:lang w:val="en-US"/>
         </w:rPr>
         <w:t>[4] add hero credit</w:t>
@@ -167,6 +169,9 @@
         </w:rPr>
       </w:pPr>
       <w:r>
+        <w:rPr>
+          <w:strike/>
+        </w:rPr>
         <w:t>[8] toggle the visibility of the favorites panel</w:t>
       </w:r>
       <w:r>
@@ -327,16 +332,26 @@
           <w:numId w:val="1"/>
         </w:numPr>
         <w:rPr>
-          <w:lang w:val="en-US"/>
-        </w:rPr>
-      </w:pPr>
-      <w:r>
+          <w:strike/>
+          <w:lang w:val="en-US"/>
+        </w:rPr>
+      </w:pPr>
+      <w:r>
+        <w:rPr>
+          <w:strike/>
+        </w:rPr>
         <w:t>[11]</w:t>
       </w:r>
       <w:r>
+        <w:rPr>
+          <w:strike/>
+        </w:rPr>
         <w:t xml:space="preserve"> </w:t>
       </w:r>
       <w:r>
+        <w:rPr>
+          <w:strike/>
+        </w:rPr>
         <w:t xml:space="preserve">Play Details Missing everything </w:t>
       </w:r>
     </w:p>

</xml_diff>

<commit_message>
only missing animation functionality
</commit_message>
<xml_diff>
--- a/instructions/Missing Functionality.docx
+++ b/instructions/Missing Functionality.docx
@@ -56,19 +56,11 @@
       <w:r>
         <w:t xml:space="preserve"> (</w:t>
       </w:r>
-      <w:proofErr w:type="gramStart"/>
       <w:r>
         <w:rPr>
           <w:highlight w:val="yellow"/>
         </w:rPr>
-        <w:t>do</w:t>
-      </w:r>
-      <w:proofErr w:type="gramEnd"/>
-      <w:r>
-        <w:rPr>
-          <w:highlight w:val="yellow"/>
-        </w:rPr>
-        <w:t xml:space="preserve"> Later</w:t>
+        <w:t>do Later</w:t>
       </w:r>
       <w:r>
         <w:t>)</w:t>
@@ -132,36 +124,56 @@
           <w:numId w:val="1"/>
         </w:numPr>
         <w:rPr>
-          <w:lang w:val="en-US"/>
-        </w:rPr>
-      </w:pPr>
-      <w:r>
+          <w:strike/>
+          <w:lang w:val="en-US"/>
+        </w:rPr>
+      </w:pPr>
+      <w:r>
+        <w:rPr>
+          <w:strike/>
+        </w:rPr>
         <w:t>[</w:t>
       </w:r>
       <w:r>
+        <w:rPr>
+          <w:strike/>
+        </w:rPr>
         <w:t>7</w:t>
       </w:r>
       <w:r>
+        <w:rPr>
+          <w:strike/>
+        </w:rPr>
         <w:t>]</w:t>
       </w:r>
       <w:r>
+        <w:rPr>
+          <w:strike/>
+        </w:rPr>
         <w:t xml:space="preserve"> Play Details view</w:t>
       </w:r>
       <w:r>
+        <w:rPr>
+          <w:strike/>
+        </w:rPr>
         <w:t xml:space="preserve"> however, only a few plays have text available. Indicate this status visually, perhaps by styling the title differently, or add an icon</w:t>
       </w:r>
       <w:r>
+        <w:rPr>
+          <w:strike/>
+        </w:rPr>
         <w:t xml:space="preserve"> (grey out read button</w:t>
       </w:r>
       <w:r>
-        <w:t xml:space="preserve"> and cursor </w:t>
-      </w:r>
-      <w:proofErr w:type="gramStart"/>
-      <w:r>
-        <w:t>not-allowed</w:t>
-      </w:r>
-      <w:proofErr w:type="gramEnd"/>
-      <w:r>
+        <w:rPr>
+          <w:strike/>
+        </w:rPr>
+        <w:t xml:space="preserve"> and cursor not-allowed</w:t>
+      </w:r>
+      <w:r>
+        <w:rPr>
+          <w:strike/>
+        </w:rPr>
         <w:t>)</w:t>
       </w:r>
     </w:p>
@@ -181,21 +193,7 @@
         <w:rPr>
           <w:strike/>
         </w:rPr>
-        <w:t xml:space="preserve">[7] store the content retrieved from the play list API in local storage after you fetch it. Your page should thus check if play data from this API is already saved in local storage: if it is then use it, otherwise fetch </w:t>
-      </w:r>
-      <w:proofErr w:type="gramStart"/>
-      <w:r>
-        <w:rPr>
-          <w:strike/>
-        </w:rPr>
-        <w:t>it</w:t>
-      </w:r>
-      <w:proofErr w:type="gramEnd"/>
-      <w:r>
-        <w:rPr>
-          <w:strike/>
-        </w:rPr>
-        <w:t xml:space="preserve"> and store it in local storage. This approach improves initial performance by eliminating an early fetch in future uses of the application.</w:t>
+        <w:t>[7] store the content retrieved from the play list API in local storage after you fetch it. Your page should thus check if play data from this API is already saved in local storage: if it is then use it, otherwise fetch it and store it in local storage. This approach improves initial performance by eliminating an early fetch in future uses of the application.</w:t>
       </w:r>
     </w:p>
     <w:p>
@@ -277,15 +275,7 @@
         <w:t xml:space="preserve"> </w:t>
       </w:r>
       <w:r>
-        <w:t xml:space="preserve">item </w:t>
-      </w:r>
-      <w:proofErr w:type="gramStart"/>
-      <w:r>
-        <w:t>delete</w:t>
-      </w:r>
-      <w:proofErr w:type="gramEnd"/>
-      <w:r>
-        <w:t xml:space="preserve"> </w:t>
+        <w:t xml:space="preserve">item delete </w:t>
       </w:r>
       <w:r>
         <w:t>animation/transition on the play title to provide visual feedback that the play is being deleted.</w:t>
@@ -293,19 +283,11 @@
       <w:r>
         <w:t xml:space="preserve"> (</w:t>
       </w:r>
-      <w:proofErr w:type="gramStart"/>
       <w:r>
         <w:rPr>
           <w:highlight w:val="yellow"/>
         </w:rPr>
-        <w:t>do</w:t>
-      </w:r>
-      <w:proofErr w:type="gramEnd"/>
-      <w:r>
-        <w:rPr>
-          <w:highlight w:val="yellow"/>
-        </w:rPr>
-        <w:t xml:space="preserve"> Later</w:t>
+        <w:t>do Later</w:t>
       </w:r>
       <w:r>
         <w:t>)</w:t>
@@ -453,28 +435,14 @@
           <w:numId w:val="1"/>
         </w:numPr>
         <w:rPr>
-          <w:lang w:val="en-US"/>
-        </w:rPr>
-      </w:pPr>
-      <w:r>
-        <w:rPr>
-          <w:lang w:val="en-US"/>
-        </w:rPr>
-        <w:t>[11]</w:t>
-      </w:r>
-    </w:p>
-    <w:p>
-      <w:pPr>
-        <w:pStyle w:val="ListParagraph"/>
-        <w:numPr>
-          <w:ilvl w:val="0"/>
-          <w:numId w:val="1"/>
-        </w:numPr>
-        <w:rPr>
-          <w:lang w:val="en-US"/>
-        </w:rPr>
-      </w:pPr>
-      <w:r>
+          <w:strike/>
+          <w:lang w:val="en-US"/>
+        </w:rPr>
+      </w:pPr>
+      <w:r>
+        <w:rPr>
+          <w:strike/>
+        </w:rPr>
         <w:t xml:space="preserve">[12] Text Tab Missing everything </w:t>
       </w:r>
     </w:p>

</xml_diff>

<commit_message>
crossed stuff out wooo!!!
</commit_message>
<xml_diff>
--- a/instructions/Missing Functionality.docx
+++ b/instructions/Missing Functionality.docx
@@ -35,34 +35,56 @@
           <w:numId w:val="1"/>
         </w:numPr>
         <w:rPr>
-          <w:lang w:val="en-US"/>
-        </w:rPr>
-      </w:pPr>
-      <w:r>
-        <w:rPr>
+          <w:strike/>
+          <w:lang w:val="en-US"/>
+        </w:rPr>
+      </w:pPr>
+      <w:r>
+        <w:rPr>
+          <w:strike/>
           <w:lang w:val="en-US"/>
         </w:rPr>
         <w:t>[5]</w:t>
       </w:r>
       <w:r>
         <w:rPr>
+          <w:strike/>
           <w:lang w:val="en-US"/>
         </w:rPr>
         <w:t xml:space="preserve"> </w:t>
       </w:r>
       <w:r>
+        <w:rPr>
+          <w:strike/>
+        </w:rPr>
         <w:t>You must include some type of CSS transition and animation effect on this page. The more interesting it is, the more marks to be gained. I would also like you to use react-transition-group for this effect. See https://reactjs.org/docs/animation.html for more information.</w:t>
       </w:r>
       <w:r>
+        <w:rPr>
+          <w:strike/>
+        </w:rPr>
         <w:t xml:space="preserve"> (</w:t>
       </w:r>
-      <w:r>
-        <w:rPr>
+      <w:proofErr w:type="gramStart"/>
+      <w:r>
+        <w:rPr>
+          <w:strike/>
           <w:highlight w:val="yellow"/>
         </w:rPr>
-        <w:t>do Later</w:t>
-      </w:r>
-      <w:r>
+        <w:t>do</w:t>
+      </w:r>
+      <w:proofErr w:type="gramEnd"/>
+      <w:r>
+        <w:rPr>
+          <w:strike/>
+          <w:highlight w:val="yellow"/>
+        </w:rPr>
+        <w:t xml:space="preserve"> Later</w:t>
+      </w:r>
+      <w:r>
+        <w:rPr>
+          <w:strike/>
+        </w:rPr>
         <w:t>)</w:t>
       </w:r>
     </w:p>
@@ -106,14 +128,15 @@
           <w:numId w:val="1"/>
         </w:numPr>
         <w:rPr>
-          <w:lang w:val="en-US"/>
-        </w:rPr>
-      </w:pPr>
-      <w:r>
-        <w:t xml:space="preserve">[7] </w:t>
-      </w:r>
-      <w:r>
-        <w:t>The API will take some time to retrieve this data. Display a loading animation (there are many free animated GIF available) until the data is retrieved. Simply display the image just before the fetch and then hide it after fetch is successful.</w:t>
+          <w:strike/>
+          <w:lang w:val="en-US"/>
+        </w:rPr>
+      </w:pPr>
+      <w:r>
+        <w:rPr>
+          <w:strike/>
+        </w:rPr>
+        <w:t>[7] The API will take some time to retrieve this data. Display a loading animation (there are many free animated GIF available) until the data is retrieved. Simply display the image just before the fetch and then hide it after fetch is successful.</w:t>
       </w:r>
     </w:p>
     <w:p>
@@ -168,8 +191,16 @@
         <w:rPr>
           <w:strike/>
         </w:rPr>
-        <w:t xml:space="preserve"> and cursor not-allowed</w:t>
-      </w:r>
+        <w:t xml:space="preserve"> and cursor </w:t>
+      </w:r>
+      <w:proofErr w:type="gramStart"/>
+      <w:r>
+        <w:rPr>
+          <w:strike/>
+        </w:rPr>
+        <w:t>not-allowed</w:t>
+      </w:r>
+      <w:proofErr w:type="gramEnd"/>
       <w:r>
         <w:rPr>
           <w:strike/>
@@ -256,40 +287,92 @@
           <w:numId w:val="1"/>
         </w:numPr>
         <w:rPr>
-          <w:lang w:val="en-US"/>
-        </w:rPr>
-      </w:pPr>
-      <w:r>
+          <w:strike/>
+          <w:lang w:val="en-US"/>
+        </w:rPr>
+      </w:pPr>
+      <w:r>
+        <w:rPr>
+          <w:strike/>
+        </w:rPr>
         <w:t>[</w:t>
       </w:r>
       <w:r>
+        <w:rPr>
+          <w:strike/>
+        </w:rPr>
         <w:t>8</w:t>
       </w:r>
       <w:r>
+        <w:rPr>
+          <w:strike/>
+        </w:rPr>
         <w:t xml:space="preserve">] </w:t>
       </w:r>
       <w:r>
+        <w:rPr>
+          <w:strike/>
+        </w:rPr>
         <w:t>favorite</w:t>
       </w:r>
       <w:r>
+        <w:rPr>
+          <w:strike/>
+        </w:rPr>
         <w:t xml:space="preserve"> </w:t>
       </w:r>
       <w:r>
-        <w:t xml:space="preserve">item delete </w:t>
-      </w:r>
-      <w:r>
+        <w:rPr>
+          <w:strike/>
+        </w:rPr>
+        <w:t xml:space="preserve">item </w:t>
+      </w:r>
+      <w:proofErr w:type="gramStart"/>
+      <w:r>
+        <w:rPr>
+          <w:strike/>
+        </w:rPr>
+        <w:t>delete</w:t>
+      </w:r>
+      <w:proofErr w:type="gramEnd"/>
+      <w:r>
+        <w:rPr>
+          <w:strike/>
+        </w:rPr>
+        <w:t xml:space="preserve"> </w:t>
+      </w:r>
+      <w:r>
+        <w:rPr>
+          <w:strike/>
+        </w:rPr>
         <w:t>animation/transition on the play title to provide visual feedback that the play is being deleted.</w:t>
       </w:r>
       <w:r>
+        <w:rPr>
+          <w:strike/>
+        </w:rPr>
         <w:t xml:space="preserve"> (</w:t>
       </w:r>
-      <w:r>
-        <w:rPr>
+      <w:proofErr w:type="gramStart"/>
+      <w:r>
+        <w:rPr>
+          <w:strike/>
           <w:highlight w:val="yellow"/>
         </w:rPr>
-        <w:t>do Later</w:t>
-      </w:r>
-      <w:r>
+        <w:t>do</w:t>
+      </w:r>
+      <w:proofErr w:type="gramEnd"/>
+      <w:r>
+        <w:rPr>
+          <w:strike/>
+          <w:highlight w:val="yellow"/>
+        </w:rPr>
+        <w:t xml:space="preserve"> Later</w:t>
+      </w:r>
+      <w:r>
+        <w:rPr>
+          <w:strike/>
+        </w:rPr>
         <w:t>)</w:t>
       </w:r>
     </w:p>
@@ -315,7 +398,35 @@
         <w:rPr>
           <w:strike/>
         </w:rPr>
-        <w:t xml:space="preserve"> in about Include group members, github link, technology used, any thirdparty source code, etc.</w:t>
+        <w:t xml:space="preserve"> in about Include group members, </w:t>
+      </w:r>
+      <w:proofErr w:type="spellStart"/>
+      <w:r>
+        <w:rPr>
+          <w:strike/>
+        </w:rPr>
+        <w:t>github</w:t>
+      </w:r>
+      <w:proofErr w:type="spellEnd"/>
+      <w:r>
+        <w:rPr>
+          <w:strike/>
+        </w:rPr>
+        <w:t xml:space="preserve"> link, technology used, any </w:t>
+      </w:r>
+      <w:proofErr w:type="spellStart"/>
+      <w:r>
+        <w:rPr>
+          <w:strike/>
+        </w:rPr>
+        <w:t>thirdparty</w:t>
+      </w:r>
+      <w:proofErr w:type="spellEnd"/>
+      <w:r>
+        <w:rPr>
+          <w:strike/>
+        </w:rPr>
+        <w:t xml:space="preserve"> source code, etc.</w:t>
       </w:r>
     </w:p>
     <w:p>
@@ -479,11 +590,13 @@
           <w:numId w:val="1"/>
         </w:numPr>
         <w:rPr>
-          <w:lang w:val="en-US"/>
-        </w:rPr>
-      </w:pPr>
-      <w:r>
-        <w:rPr>
+          <w:strike/>
+          <w:lang w:val="en-US"/>
+        </w:rPr>
+      </w:pPr>
+      <w:r>
+        <w:rPr>
+          <w:strike/>
           <w:lang w:val="en-US"/>
         </w:rPr>
         <w:t>Create an API using Node and MongoDB</w:t>
@@ -497,11 +610,13 @@
           <w:numId w:val="1"/>
         </w:numPr>
         <w:rPr>
-          <w:lang w:val="en-US"/>
-        </w:rPr>
-      </w:pPr>
-      <w:r>
-        <w:rPr>
+          <w:strike/>
+          <w:lang w:val="en-US"/>
+        </w:rPr>
+      </w:pPr>
+      <w:r>
+        <w:rPr>
+          <w:strike/>
           <w:lang w:val="en-US"/>
         </w:rPr>
         <w:t>Need to host two (maybe three?) collections</w:t>
@@ -515,11 +630,13 @@
           <w:numId w:val="1"/>
         </w:numPr>
         <w:rPr>
-          <w:lang w:val="en-US"/>
-        </w:rPr>
-      </w:pPr>
-      <w:r>
-        <w:rPr>
+          <w:strike/>
+          <w:lang w:val="en-US"/>
+        </w:rPr>
+      </w:pPr>
+      <w:r>
+        <w:rPr>
+          <w:strike/>
           <w:lang w:val="en-US"/>
         </w:rPr>
         <w:t>All get requests require an authenticated user</w:t>
@@ -533,11 +650,13 @@
           <w:numId w:val="1"/>
         </w:numPr>
         <w:rPr>
-          <w:lang w:val="en-US"/>
-        </w:rPr>
-      </w:pPr>
-      <w:r>
-        <w:rPr>
+          <w:strike/>
+          <w:lang w:val="en-US"/>
+        </w:rPr>
+      </w:pPr>
+      <w:r>
+        <w:rPr>
+          <w:strike/>
           <w:lang w:val="en-US"/>
         </w:rPr>
         <w:t>Routes needed:</w:t>
@@ -551,14 +670,32 @@
           <w:numId w:val="1"/>
         </w:numPr>
         <w:rPr>
-          <w:lang w:val="en-US"/>
-        </w:rPr>
-      </w:pPr>
-      <w:r>
-        <w:rPr>
-          <w:lang w:val="en-US"/>
-        </w:rPr>
-        <w:t>/api/list</w:t>
+          <w:strike/>
+          <w:lang w:val="en-US"/>
+        </w:rPr>
+      </w:pPr>
+      <w:r>
+        <w:rPr>
+          <w:strike/>
+          <w:lang w:val="en-US"/>
+        </w:rPr>
+        <w:t>/</w:t>
+      </w:r>
+      <w:proofErr w:type="spellStart"/>
+      <w:r>
+        <w:rPr>
+          <w:strike/>
+          <w:lang w:val="en-US"/>
+        </w:rPr>
+        <w:t>api</w:t>
+      </w:r>
+      <w:proofErr w:type="spellEnd"/>
+      <w:r>
+        <w:rPr>
+          <w:strike/>
+          <w:lang w:val="en-US"/>
+        </w:rPr>
+        <w:t>/list</w:t>
       </w:r>
     </w:p>
     <w:p>
@@ -569,14 +706,32 @@
           <w:numId w:val="1"/>
         </w:numPr>
         <w:rPr>
-          <w:lang w:val="en-US"/>
-        </w:rPr>
-      </w:pPr>
-      <w:r>
-        <w:rPr>
-          <w:lang w:val="en-US"/>
-        </w:rPr>
-        <w:t>/api/play/id</w:t>
+          <w:strike/>
+          <w:lang w:val="en-US"/>
+        </w:rPr>
+      </w:pPr>
+      <w:r>
+        <w:rPr>
+          <w:strike/>
+          <w:lang w:val="en-US"/>
+        </w:rPr>
+        <w:t>/</w:t>
+      </w:r>
+      <w:proofErr w:type="spellStart"/>
+      <w:r>
+        <w:rPr>
+          <w:strike/>
+          <w:lang w:val="en-US"/>
+        </w:rPr>
+        <w:t>api</w:t>
+      </w:r>
+      <w:proofErr w:type="spellEnd"/>
+      <w:r>
+        <w:rPr>
+          <w:strike/>
+          <w:lang w:val="en-US"/>
+        </w:rPr>
+        <w:t>/play/id</w:t>
       </w:r>
     </w:p>
     <w:p>
@@ -587,14 +742,32 @@
           <w:numId w:val="1"/>
         </w:numPr>
         <w:rPr>
-          <w:lang w:val="en-US"/>
-        </w:rPr>
-      </w:pPr>
-      <w:r>
-        <w:rPr>
-          <w:lang w:val="en-US"/>
-        </w:rPr>
-        <w:t>/api/user/id</w:t>
+          <w:strike/>
+          <w:lang w:val="en-US"/>
+        </w:rPr>
+      </w:pPr>
+      <w:r>
+        <w:rPr>
+          <w:strike/>
+          <w:lang w:val="en-US"/>
+        </w:rPr>
+        <w:t>/</w:t>
+      </w:r>
+      <w:proofErr w:type="spellStart"/>
+      <w:r>
+        <w:rPr>
+          <w:strike/>
+          <w:lang w:val="en-US"/>
+        </w:rPr>
+        <w:t>api</w:t>
+      </w:r>
+      <w:proofErr w:type="spellEnd"/>
+      <w:r>
+        <w:rPr>
+          <w:strike/>
+          <w:lang w:val="en-US"/>
+        </w:rPr>
+        <w:t>/user/id</w:t>
       </w:r>
     </w:p>
     <w:p>
@@ -612,7 +785,21 @@
         <w:rPr>
           <w:lang w:val="en-US"/>
         </w:rPr>
-        <w:t>/api/login</w:t>
+        <w:t>/</w:t>
+      </w:r>
+      <w:proofErr w:type="spellStart"/>
+      <w:r>
+        <w:rPr>
+          <w:lang w:val="en-US"/>
+        </w:rPr>
+        <w:t>api</w:t>
+      </w:r>
+      <w:proofErr w:type="spellEnd"/>
+      <w:r>
+        <w:rPr>
+          <w:lang w:val="en-US"/>
+        </w:rPr>
+        <w:t>/login</w:t>
       </w:r>
     </w:p>
     <w:p>
@@ -630,13 +817,7 @@
         <w:rPr>
           <w:lang w:val="en-US"/>
         </w:rPr>
-        <w:t>Possibly need cross-origin resourcing</w:t>
-      </w:r>
-      <w:r>
-        <w:rPr>
-          <w:lang w:val="en-US"/>
-        </w:rPr>
-        <w:t xml:space="preserve"> (only if API and front end are on different domains</w:t>
+        <w:t>Possibly need cross-origin resourcing (only if API and front end are on different domains</w:t>
       </w:r>
     </w:p>
     <w:p>
@@ -762,11 +943,13 @@
           <w:numId w:val="1"/>
         </w:numPr>
         <w:rPr>
-          <w:lang w:val="en-US"/>
-        </w:rPr>
-      </w:pPr>
-      <w:r>
-        <w:rPr>
+          <w:strike/>
+          <w:lang w:val="en-US"/>
+        </w:rPr>
+      </w:pPr>
+      <w:r>
+        <w:rPr>
+          <w:strike/>
           <w:lang w:val="en-US"/>
         </w:rPr>
         <w:t>About:</w:t>
@@ -780,15 +963,26 @@
           <w:numId w:val="1"/>
         </w:numPr>
         <w:rPr>
-          <w:lang w:val="en-US"/>
-        </w:rPr>
-      </w:pPr>
-      <w:r>
-        <w:rPr>
-          <w:lang w:val="en-US"/>
-        </w:rPr>
-        <w:t>Include first three API urls</w:t>
-      </w:r>
+          <w:strike/>
+          <w:lang w:val="en-US"/>
+        </w:rPr>
+      </w:pPr>
+      <w:r>
+        <w:rPr>
+          <w:strike/>
+          <w:lang w:val="en-US"/>
+        </w:rPr>
+        <w:t xml:space="preserve">Include first three API </w:t>
+      </w:r>
+      <w:proofErr w:type="spellStart"/>
+      <w:r>
+        <w:rPr>
+          <w:strike/>
+          <w:lang w:val="en-US"/>
+        </w:rPr>
+        <w:t>urls</w:t>
+      </w:r>
+      <w:proofErr w:type="spellEnd"/>
     </w:p>
     <w:p>
       <w:pPr>

</xml_diff>